<commit_message>
debugging: rework styles of ref.docx in accordance with ISP RAS template
Signed-off-by: Efimov Vasily <real@ispras.ru>
</commit_message>
<xml_diff>
--- a/docs/debugging/ref.docx
+++ b/docs/debugging/ref.docx
@@ -2,11 +2,15 @@
 <file path=word/document.xml><?xml version="1.0" encoding="utf-8"?>
 <w:document xmlns:ve="http://schemas.openxmlformats.org/markup-compatibility/2006" xmlns:o="urn:schemas-microsoft-com:office:office" xmlns:r="http://schemas.openxmlformats.org/officeDocument/2006/relationships" xmlns:m="http://schemas.openxmlformats.org/officeDocument/2006/math" xmlns:v="urn:schemas-microsoft-com:vml" xmlns:wp="http://schemas.openxmlformats.org/drawingml/2006/wordprocessingDrawing" xmlns:w10="urn:schemas-microsoft-com:office:word" xmlns:w="http://schemas.openxmlformats.org/wordprocessingml/2006/main" xmlns:wne="http://schemas.microsoft.com/office/word/2006/wordml">
   <w:body>
-    <w:p/>
+    <w:p>
+      <w:pPr>
+        <w:pStyle w:val="af7"/>
+      </w:pPr>
+    </w:p>
     <w:sectPr>
       <w:headerReference w:type="default" r:id="rId8"/>
-      <w:pgSz w:w="12240" w:h="15840"/>
-      <w:pgMar w:top="1134" w:right="850" w:bottom="1134" w:left="1701" w:header="720" w:footer="720" w:gutter="0"/>
+      <w:pgSz w:w="7920" w:h="12240" w:orient="landscape"/>
+      <w:pgMar w:top="567" w:right="851" w:bottom="851" w:left="794" w:header="720" w:footer="720" w:gutter="0"/>
       <w:cols w:space="720"/>
       <w:titlePg/>
       <w:docGrid w:linePitch="381"/>
@@ -67,7 +71,6 @@
       <w:p>
         <w:pPr>
           <w:pStyle w:val="af3"/>
-          <w:ind w:firstLine="0"/>
           <w:jc w:val="center"/>
         </w:pPr>
         <w:fldSimple w:instr=" PAGE   \* MERGEFORMAT ">
@@ -318,7 +321,7 @@
   <w:abstractNum w:abstractNumId="2">
     <w:nsid w:val="FFFFFF7C"/>
     <w:multiLevelType w:val="singleLevel"/>
-    <w:tmpl w:val="F552E5B8"/>
+    <w:tmpl w:val="71ECC422"/>
     <w:lvl w:ilvl="0">
       <w:start w:val="1"/>
       <w:numFmt w:val="decimal"/>
@@ -335,7 +338,7 @@
   <w:abstractNum w:abstractNumId="3">
     <w:nsid w:val="FFFFFF7D"/>
     <w:multiLevelType w:val="singleLevel"/>
-    <w:tmpl w:val="DB9EBA48"/>
+    <w:tmpl w:val="42DC85E6"/>
     <w:lvl w:ilvl="0">
       <w:start w:val="1"/>
       <w:numFmt w:val="decimal"/>
@@ -352,7 +355,7 @@
   <w:abstractNum w:abstractNumId="4">
     <w:nsid w:val="FFFFFF7E"/>
     <w:multiLevelType w:val="singleLevel"/>
-    <w:tmpl w:val="79701DA0"/>
+    <w:tmpl w:val="9D9AAB1E"/>
     <w:lvl w:ilvl="0">
       <w:start w:val="1"/>
       <w:numFmt w:val="decimal"/>
@@ -369,7 +372,7 @@
   <w:abstractNum w:abstractNumId="5">
     <w:nsid w:val="FFFFFF7F"/>
     <w:multiLevelType w:val="singleLevel"/>
-    <w:tmpl w:val="0624EFBA"/>
+    <w:tmpl w:val="ABC2D922"/>
     <w:lvl w:ilvl="0">
       <w:start w:val="1"/>
       <w:numFmt w:val="decimal"/>
@@ -458,7 +461,7 @@
   <w:abstractNum w:abstractNumId="10">
     <w:nsid w:val="FFFFFF88"/>
     <w:multiLevelType w:val="singleLevel"/>
-    <w:tmpl w:val="019E7C4A"/>
+    <w:tmpl w:val="E87C8AEA"/>
     <w:lvl w:ilvl="0">
       <w:start w:val="1"/>
       <w:numFmt w:val="decimal"/>
@@ -603,6 +606,120 @@
       </w:rPr>
     </w:lvl>
   </w:abstractNum>
+  <w:abstractNum w:abstractNumId="13">
+    <w:nsid w:val="23A403CC"/>
+    <w:multiLevelType w:val="hybridMultilevel"/>
+    <w:tmpl w:val="A0464D4A"/>
+    <w:lvl w:ilvl="0" w:tplc="9250AA3C">
+      <w:start w:val="1"/>
+      <w:numFmt w:val="bullet"/>
+      <w:pStyle w:val="Compact"/>
+      <w:lvlText w:val=""/>
+      <w:lvlJc w:val="left"/>
+      <w:pPr>
+        <w:ind w:left="1077" w:hanging="360"/>
+      </w:pPr>
+      <w:rPr>
+        <w:rFonts w:ascii="Symbol" w:hAnsi="Symbol" w:hint="default"/>
+      </w:rPr>
+    </w:lvl>
+    <w:lvl w:ilvl="1" w:tplc="04190003" w:tentative="1">
+      <w:start w:val="1"/>
+      <w:numFmt w:val="bullet"/>
+      <w:lvlText w:val="o"/>
+      <w:lvlJc w:val="left"/>
+      <w:pPr>
+        <w:ind w:left="1797" w:hanging="360"/>
+      </w:pPr>
+      <w:rPr>
+        <w:rFonts w:ascii="Courier New" w:hAnsi="Courier New" w:cs="Courier New" w:hint="default"/>
+      </w:rPr>
+    </w:lvl>
+    <w:lvl w:ilvl="2" w:tplc="04190005" w:tentative="1">
+      <w:start w:val="1"/>
+      <w:numFmt w:val="bullet"/>
+      <w:lvlText w:val=""/>
+      <w:lvlJc w:val="left"/>
+      <w:pPr>
+        <w:ind w:left="2517" w:hanging="360"/>
+      </w:pPr>
+      <w:rPr>
+        <w:rFonts w:ascii="Wingdings" w:hAnsi="Wingdings" w:hint="default"/>
+      </w:rPr>
+    </w:lvl>
+    <w:lvl w:ilvl="3" w:tplc="04190001" w:tentative="1">
+      <w:start w:val="1"/>
+      <w:numFmt w:val="bullet"/>
+      <w:lvlText w:val=""/>
+      <w:lvlJc w:val="left"/>
+      <w:pPr>
+        <w:ind w:left="3237" w:hanging="360"/>
+      </w:pPr>
+      <w:rPr>
+        <w:rFonts w:ascii="Symbol" w:hAnsi="Symbol" w:hint="default"/>
+      </w:rPr>
+    </w:lvl>
+    <w:lvl w:ilvl="4" w:tplc="04190003" w:tentative="1">
+      <w:start w:val="1"/>
+      <w:numFmt w:val="bullet"/>
+      <w:lvlText w:val="o"/>
+      <w:lvlJc w:val="left"/>
+      <w:pPr>
+        <w:ind w:left="3957" w:hanging="360"/>
+      </w:pPr>
+      <w:rPr>
+        <w:rFonts w:ascii="Courier New" w:hAnsi="Courier New" w:cs="Courier New" w:hint="default"/>
+      </w:rPr>
+    </w:lvl>
+    <w:lvl w:ilvl="5" w:tplc="04190005" w:tentative="1">
+      <w:start w:val="1"/>
+      <w:numFmt w:val="bullet"/>
+      <w:lvlText w:val=""/>
+      <w:lvlJc w:val="left"/>
+      <w:pPr>
+        <w:ind w:left="4677" w:hanging="360"/>
+      </w:pPr>
+      <w:rPr>
+        <w:rFonts w:ascii="Wingdings" w:hAnsi="Wingdings" w:hint="default"/>
+      </w:rPr>
+    </w:lvl>
+    <w:lvl w:ilvl="6" w:tplc="04190001" w:tentative="1">
+      <w:start w:val="1"/>
+      <w:numFmt w:val="bullet"/>
+      <w:lvlText w:val=""/>
+      <w:lvlJc w:val="left"/>
+      <w:pPr>
+        <w:ind w:left="5397" w:hanging="360"/>
+      </w:pPr>
+      <w:rPr>
+        <w:rFonts w:ascii="Symbol" w:hAnsi="Symbol" w:hint="default"/>
+      </w:rPr>
+    </w:lvl>
+    <w:lvl w:ilvl="7" w:tplc="04190003" w:tentative="1">
+      <w:start w:val="1"/>
+      <w:numFmt w:val="bullet"/>
+      <w:lvlText w:val="o"/>
+      <w:lvlJc w:val="left"/>
+      <w:pPr>
+        <w:ind w:left="6117" w:hanging="360"/>
+      </w:pPr>
+      <w:rPr>
+        <w:rFonts w:ascii="Courier New" w:hAnsi="Courier New" w:cs="Courier New" w:hint="default"/>
+      </w:rPr>
+    </w:lvl>
+    <w:lvl w:ilvl="8" w:tplc="04190005" w:tentative="1">
+      <w:start w:val="1"/>
+      <w:numFmt w:val="bullet"/>
+      <w:lvlText w:val=""/>
+      <w:lvlJc w:val="left"/>
+      <w:pPr>
+        <w:ind w:left="6837" w:hanging="360"/>
+      </w:pPr>
+      <w:rPr>
+        <w:rFonts w:ascii="Wingdings" w:hAnsi="Wingdings" w:hint="default"/>
+      </w:rPr>
+    </w:lvl>
+  </w:abstractNum>
   <w:num w:numId="1">
     <w:abstractNumId w:val="1"/>
   </w:num>
@@ -770,6 +887,9 @@
   </w:num>
   <w:num w:numId="28">
     <w:abstractNumId w:val="12"/>
+  </w:num>
+  <w:num w:numId="29">
+    <w:abstractNumId w:val="13"/>
   </w:num>
   <w:numIdMacAtCleanup w:val="17"/>
 </w:numbering>
@@ -798,15 +918,14 @@
   <w:style w:type="paragraph" w:default="1" w:styleId="a0">
     <w:name w:val="Normal"/>
     <w:qFormat/>
-    <w:rsid w:val="0086457B"/>
-    <w:pPr>
-      <w:spacing w:after="0" w:line="360" w:lineRule="auto"/>
-      <w:ind w:firstLine="709"/>
+    <w:rsid w:val="00E53355"/>
+    <w:pPr>
+      <w:spacing w:after="0"/>
       <w:jc w:val="both"/>
     </w:pPr>
     <w:rPr>
       <w:rFonts w:ascii="Times New Roman" w:hAnsi="Times New Roman"/>
-      <w:sz w:val="28"/>
+      <w:sz w:val="22"/>
     </w:rPr>
   </w:style>
   <w:style w:type="character" w:default="1" w:styleId="a1">
@@ -842,9 +961,10 @@
     <w:basedOn w:val="a0"/>
     <w:link w:val="1"/>
     <w:qFormat/>
-    <w:rsid w:val="00380A46"/>
+    <w:rsid w:val="00BA2385"/>
     <w:rPr>
       <w:rFonts w:cs="Times New Roman"/>
+      <w:sz w:val="20"/>
       <w:lang w:val="ru-RU"/>
     </w:rPr>
   </w:style>
@@ -853,15 +973,17 @@
     <w:basedOn w:val="a4"/>
     <w:next w:val="a4"/>
     <w:qFormat/>
-    <w:rsid w:val="00380A46"/>
+    <w:rsid w:val="002C3B4A"/>
   </w:style>
   <w:style w:type="paragraph" w:customStyle="1" w:styleId="Compact">
     <w:name w:val="Compact"/>
     <w:basedOn w:val="a4"/>
     <w:qFormat/>
-    <w:rsid w:val="009921D6"/>
-    <w:pPr>
-      <w:ind w:firstLine="0"/>
+    <w:rsid w:val="00D41EE5"/>
+    <w:pPr>
+      <w:numPr>
+        <w:numId w:val="29"/>
+      </w:numPr>
     </w:pPr>
   </w:style>
   <w:style w:type="paragraph" w:styleId="a5">
@@ -869,20 +991,18 @@
     <w:basedOn w:val="a0"/>
     <w:next w:val="a4"/>
     <w:qFormat/>
-    <w:rsid w:val="00F54C1C"/>
+    <w:rsid w:val="006E5AE2"/>
     <w:pPr>
       <w:keepNext/>
       <w:keepLines/>
       <w:spacing w:before="480" w:after="240"/>
-      <w:ind w:firstLine="0"/>
       <w:jc w:val="center"/>
     </w:pPr>
     <w:rPr>
       <w:rFonts w:ascii="Arial" w:eastAsiaTheme="majorEastAsia" w:hAnsi="Arial" w:cstheme="majorBidi"/>
       <w:b/>
       <w:bCs/>
-      <w:caps/>
-      <w:sz w:val="36"/>
+      <w:sz w:val="32"/>
       <w:szCs w:val="36"/>
     </w:rPr>
   </w:style>
@@ -904,16 +1024,17 @@
     <w:name w:val="Author"/>
     <w:next w:val="a4"/>
     <w:qFormat/>
-    <w:rsid w:val="00D8241C"/>
+    <w:rsid w:val="00243C4F"/>
     <w:pPr>
       <w:keepNext/>
       <w:keepLines/>
-      <w:spacing w:after="0" w:line="360" w:lineRule="auto"/>
+      <w:spacing w:after="0"/>
       <w:jc w:val="center"/>
     </w:pPr>
     <w:rPr>
       <w:rFonts w:ascii="Times New Roman" w:hAnsi="Times New Roman"/>
-      <w:sz w:val="28"/>
+      <w:i/>
+      <w:sz w:val="20"/>
     </w:rPr>
   </w:style>
   <w:style w:type="paragraph" w:styleId="a7">
@@ -932,8 +1053,9 @@
     <w:basedOn w:val="a0"/>
     <w:next w:val="a4"/>
     <w:qFormat/>
-    <w:rsid w:val="00EE6826"/>
-    <w:rPr>
+    <w:rsid w:val="00372835"/>
+    <w:rPr>
+      <w:sz w:val="18"/>
       <w:szCs w:val="20"/>
     </w:rPr>
   </w:style>
@@ -949,20 +1071,17 @@
     <w:next w:val="a4"/>
     <w:uiPriority w:val="9"/>
     <w:qFormat/>
-    <w:rsid w:val="00E864C9"/>
+    <w:rsid w:val="00562DCE"/>
     <w:pPr>
       <w:keepNext/>
-      <w:pageBreakBefore/>
-      <w:ind w:firstLine="0"/>
-      <w:jc w:val="center"/>
+      <w:jc w:val="left"/>
       <w:outlineLvl w:val="0"/>
     </w:pPr>
     <w:rPr>
       <w:rFonts w:ascii="Arial" w:eastAsiaTheme="majorEastAsia" w:hAnsi="Arial" w:cs="Arial"/>
       <w:b/>
       <w:bCs/>
-      <w:caps/>
-      <w:sz w:val="32"/>
+      <w:i/>
       <w:szCs w:val="32"/>
       <w:lang w:val="ru-RU"/>
     </w:rPr>
@@ -974,18 +1093,17 @@
     <w:uiPriority w:val="9"/>
     <w:unhideWhenUsed/>
     <w:qFormat/>
-    <w:rsid w:val="00C06585"/>
+    <w:rsid w:val="001B42B3"/>
     <w:pPr>
       <w:keepNext/>
       <w:keepLines/>
-      <w:spacing w:before="200"/>
+      <w:jc w:val="left"/>
       <w:outlineLvl w:val="1"/>
     </w:pPr>
     <w:rPr>
       <w:rFonts w:ascii="Arial" w:eastAsiaTheme="majorEastAsia" w:hAnsi="Arial" w:cstheme="majorBidi"/>
       <w:b/>
       <w:bCs/>
-      <w:sz w:val="30"/>
       <w:szCs w:val="32"/>
     </w:rPr>
   </w:style>
@@ -996,17 +1114,18 @@
     <w:uiPriority w:val="9"/>
     <w:unhideWhenUsed/>
     <w:qFormat/>
-    <w:rsid w:val="00C06585"/>
+    <w:rsid w:val="001B42B3"/>
     <w:pPr>
       <w:keepNext/>
       <w:keepLines/>
-      <w:spacing w:before="200"/>
+      <w:jc w:val="left"/>
       <w:outlineLvl w:val="2"/>
     </w:pPr>
     <w:rPr>
       <w:rFonts w:ascii="Arial" w:eastAsiaTheme="majorEastAsia" w:hAnsi="Arial" w:cstheme="majorBidi"/>
       <w:b/>
       <w:bCs/>
+      <w:sz w:val="20"/>
       <w:szCs w:val="28"/>
     </w:rPr>
   </w:style>
@@ -1085,7 +1204,6 @@
     <w:rPr>
       <w:rFonts w:asciiTheme="majorHAnsi" w:eastAsiaTheme="majorEastAsia" w:hAnsiTheme="majorHAnsi" w:cstheme="majorBidi"/>
       <w:bCs/>
-      <w:sz w:val="20"/>
       <w:szCs w:val="20"/>
     </w:rPr>
   </w:style>
@@ -1140,7 +1258,6 @@
     <w:basedOn w:val="Caption"/>
     <w:rsid w:val="005646BF"/>
     <w:pPr>
-      <w:ind w:firstLine="0"/>
       <w:jc w:val="center"/>
     </w:pPr>
     <w:rPr>
@@ -1158,7 +1275,6 @@
     <w:rsid w:val="00F063B2"/>
     <w:pPr>
       <w:keepNext/>
-      <w:ind w:firstLine="0"/>
       <w:jc w:val="center"/>
     </w:pPr>
   </w:style>
@@ -1217,7 +1333,6 @@
     <w:rsid w:val="00332C2D"/>
     <w:pPr>
       <w:wordWrap w:val="0"/>
-      <w:ind w:firstLine="0"/>
       <w:jc w:val="left"/>
     </w:pPr>
     <w:rPr>
@@ -1509,10 +1624,10 @@
     <w:name w:val="Основной текст Знак1"/>
     <w:basedOn w:val="a1"/>
     <w:link w:val="a4"/>
-    <w:rsid w:val="00380A46"/>
+    <w:rsid w:val="00BA2385"/>
     <w:rPr>
       <w:rFonts w:ascii="Times New Roman" w:hAnsi="Times New Roman" w:cs="Times New Roman"/>
-      <w:sz w:val="28"/>
+      <w:sz w:val="20"/>
       <w:lang w:val="ru-RU"/>
     </w:rPr>
   </w:style>
@@ -1574,9 +1689,6 @@
     <w:basedOn w:val="a0"/>
     <w:link w:val="af1"/>
     <w:rsid w:val="00E13C0A"/>
-    <w:pPr>
-      <w:spacing w:line="240" w:lineRule="auto"/>
-    </w:pPr>
     <w:rPr>
       <w:rFonts w:ascii="Tahoma" w:hAnsi="Tahoma" w:cs="Tahoma"/>
       <w:sz w:val="16"/>
@@ -1630,7 +1742,6 @@
         <w:tab w:val="center" w:pos="4677"/>
         <w:tab w:val="right" w:pos="9355"/>
       </w:tabs>
-      <w:spacing w:line="240" w:lineRule="auto"/>
     </w:pPr>
   </w:style>
   <w:style w:type="character" w:customStyle="1" w:styleId="af4">
@@ -1654,7 +1765,6 @@
         <w:tab w:val="center" w:pos="4677"/>
         <w:tab w:val="right" w:pos="9355"/>
       </w:tabs>
-      <w:spacing w:line="240" w:lineRule="auto"/>
     </w:pPr>
   </w:style>
   <w:style w:type="character" w:customStyle="1" w:styleId="af6">
@@ -1673,9 +1783,6 @@
     <w:next w:val="a0"/>
     <w:autoRedefine/>
     <w:rsid w:val="00022854"/>
-    <w:pPr>
-      <w:ind w:firstLine="0"/>
-    </w:pPr>
   </w:style>
   <w:style w:type="paragraph" w:styleId="20">
     <w:name w:val="toc 2"/>
@@ -1683,9 +1790,6 @@
     <w:next w:val="a0"/>
     <w:autoRedefine/>
     <w:rsid w:val="00022854"/>
-    <w:pPr>
-      <w:ind w:firstLine="0"/>
-    </w:pPr>
   </w:style>
   <w:style w:type="paragraph" w:styleId="30">
     <w:name w:val="toc 3"/>
@@ -1693,9 +1797,23 @@
     <w:next w:val="a0"/>
     <w:autoRedefine/>
     <w:rsid w:val="00022854"/>
-    <w:pPr>
-      <w:ind w:firstLine="0"/>
-    </w:pPr>
+  </w:style>
+  <w:style w:type="paragraph" w:styleId="af7">
+    <w:name w:val="Note Heading"/>
+    <w:basedOn w:val="a0"/>
+    <w:next w:val="a0"/>
+    <w:link w:val="af8"/>
+    <w:rsid w:val="00372835"/>
+  </w:style>
+  <w:style w:type="character" w:customStyle="1" w:styleId="af8">
+    <w:name w:val="Заголовок записки Знак"/>
+    <w:basedOn w:val="a1"/>
+    <w:link w:val="af7"/>
+    <w:rsid w:val="00372835"/>
+    <w:rPr>
+      <w:rFonts w:ascii="Times New Roman" w:hAnsi="Times New Roman"/>
+      <w:sz w:val="28"/>
+    </w:rPr>
   </w:style>
 </w:styles>
 </file>

</xml_diff>

<commit_message>
ref.docx: adjust font size of lists (10pt)
Signed-off-by: Efimov Vasily <real@ispras.ru>
</commit_message>
<xml_diff>
--- a/docs/debugging/ref.docx
+++ b/docs/debugging/ref.docx
@@ -50,7 +50,6 @@
   <w:sdt>
     <w:sdtPr>
       <w:rPr>
-        <w:sz w:val="20"/>
         <w:szCs w:val="20"/>
       </w:rPr>
       <w:id w:val="367640618"/>
@@ -64,27 +63,23 @@
         <w:pPr>
           <w:pStyle w:val="af5"/>
           <w:rPr>
-            <w:sz w:val="20"/>
             <w:szCs w:val="20"/>
           </w:rPr>
         </w:pPr>
         <w:r>
           <w:rPr>
-            <w:sz w:val="20"/>
             <w:szCs w:val="20"/>
           </w:rPr>
           <w:fldChar w:fldCharType="begin"/>
         </w:r>
         <w:r>
           <w:rPr>
-            <w:sz w:val="20"/>
             <w:szCs w:val="20"/>
           </w:rPr>
           <w:instrText xml:space="preserve"> PAGE   \* MERGEFORMAT </w:instrText>
         </w:r>
         <w:r>
           <w:rPr>
-            <w:sz w:val="20"/>
             <w:szCs w:val="20"/>
           </w:rPr>
           <w:fldChar w:fldCharType="separate"/>
@@ -92,14 +87,12 @@
         <w:r>
           <w:rPr>
             <w:noProof/>
-            <w:sz w:val="20"/>
             <w:szCs w:val="20"/>
           </w:rPr>
           <w:t>2</w:t>
         </w:r>
         <w:r>
           <w:rPr>
-            <w:sz w:val="20"/>
             <w:szCs w:val="20"/>
           </w:rPr>
           <w:fldChar w:fldCharType="end"/>
@@ -115,7 +108,6 @@
   <w:sdt>
     <w:sdtPr>
       <w:rPr>
-        <w:sz w:val="20"/>
         <w:szCs w:val="20"/>
       </w:rPr>
       <w:id w:val="367640615"/>
@@ -130,27 +122,23 @@
           <w:pStyle w:val="af5"/>
           <w:jc w:val="right"/>
           <w:rPr>
-            <w:sz w:val="20"/>
             <w:szCs w:val="20"/>
           </w:rPr>
         </w:pPr>
         <w:r>
           <w:rPr>
-            <w:sz w:val="20"/>
             <w:szCs w:val="20"/>
           </w:rPr>
           <w:fldChar w:fldCharType="begin"/>
         </w:r>
         <w:r>
           <w:rPr>
-            <w:sz w:val="20"/>
             <w:szCs w:val="20"/>
           </w:rPr>
           <w:instrText xml:space="preserve"> PAGE   \* MERGEFORMAT </w:instrText>
         </w:r>
         <w:r>
           <w:rPr>
-            <w:sz w:val="20"/>
             <w:szCs w:val="20"/>
           </w:rPr>
           <w:fldChar w:fldCharType="separate"/>
@@ -158,14 +146,12 @@
         <w:r>
           <w:rPr>
             <w:noProof/>
-            <w:sz w:val="20"/>
             <w:szCs w:val="20"/>
           </w:rPr>
           <w:t>1</w:t>
         </w:r>
         <w:r>
           <w:rPr>
-            <w:sz w:val="20"/>
             <w:szCs w:val="20"/>
           </w:rPr>
           <w:fldChar w:fldCharType="end"/>
@@ -181,7 +167,6 @@
   <w:sdt>
     <w:sdtPr>
       <w:rPr>
-        <w:sz w:val="20"/>
         <w:szCs w:val="20"/>
       </w:rPr>
       <w:id w:val="367640600"/>
@@ -196,27 +181,23 @@
           <w:pStyle w:val="af5"/>
           <w:jc w:val="right"/>
           <w:rPr>
-            <w:sz w:val="20"/>
             <w:szCs w:val="20"/>
           </w:rPr>
         </w:pPr>
         <w:r>
           <w:rPr>
-            <w:sz w:val="20"/>
             <w:szCs w:val="20"/>
           </w:rPr>
           <w:fldChar w:fldCharType="begin"/>
         </w:r>
         <w:r>
           <w:rPr>
-            <w:sz w:val="20"/>
             <w:szCs w:val="20"/>
           </w:rPr>
           <w:instrText xml:space="preserve"> PAGE   \* MERGEFORMAT </w:instrText>
         </w:r>
         <w:r>
           <w:rPr>
-            <w:sz w:val="20"/>
             <w:szCs w:val="20"/>
           </w:rPr>
           <w:fldChar w:fldCharType="separate"/>
@@ -224,14 +205,12 @@
         <w:r>
           <w:rPr>
             <w:noProof/>
-            <w:sz w:val="20"/>
             <w:szCs w:val="20"/>
           </w:rPr>
           <w:t>1</w:t>
         </w:r>
         <w:r>
           <w:rPr>
-            <w:sz w:val="20"/>
             <w:szCs w:val="20"/>
           </w:rPr>
           <w:fldChar w:fldCharType="end"/>
@@ -559,7 +538,7 @@
   <w:abstractNum w:abstractNumId="2">
     <w:nsid w:val="FFFFFF7C"/>
     <w:multiLevelType w:val="singleLevel"/>
-    <w:tmpl w:val="71ECC422"/>
+    <w:tmpl w:val="E14CC9CE"/>
     <w:lvl w:ilvl="0">
       <w:start w:val="1"/>
       <w:numFmt w:val="decimal"/>
@@ -576,7 +555,7 @@
   <w:abstractNum w:abstractNumId="3">
     <w:nsid w:val="FFFFFF7D"/>
     <w:multiLevelType w:val="singleLevel"/>
-    <w:tmpl w:val="42DC85E6"/>
+    <w:tmpl w:val="7B7CB188"/>
     <w:lvl w:ilvl="0">
       <w:start w:val="1"/>
       <w:numFmt w:val="decimal"/>
@@ -593,7 +572,7 @@
   <w:abstractNum w:abstractNumId="4">
     <w:nsid w:val="FFFFFF7E"/>
     <w:multiLevelType w:val="singleLevel"/>
-    <w:tmpl w:val="9D9AAB1E"/>
+    <w:tmpl w:val="3C0625DA"/>
     <w:lvl w:ilvl="0">
       <w:start w:val="1"/>
       <w:numFmt w:val="decimal"/>
@@ -610,7 +589,7 @@
   <w:abstractNum w:abstractNumId="5">
     <w:nsid w:val="FFFFFF7F"/>
     <w:multiLevelType w:val="singleLevel"/>
-    <w:tmpl w:val="ABC2D922"/>
+    <w:tmpl w:val="E4120544"/>
     <w:lvl w:ilvl="0">
       <w:start w:val="1"/>
       <w:numFmt w:val="decimal"/>
@@ -699,7 +678,7 @@
   <w:abstractNum w:abstractNumId="10">
     <w:nsid w:val="FFFFFF88"/>
     <w:multiLevelType w:val="singleLevel"/>
-    <w:tmpl w:val="E87C8AEA"/>
+    <w:tmpl w:val="04F0A7DE"/>
     <w:lvl w:ilvl="0">
       <w:start w:val="1"/>
       <w:numFmt w:val="decimal"/>
@@ -1157,14 +1136,14 @@
   <w:style w:type="paragraph" w:default="1" w:styleId="a0">
     <w:name w:val="Normal"/>
     <w:qFormat/>
-    <w:rsid w:val="00E53355"/>
+    <w:rsid w:val="00A10B7D"/>
     <w:pPr>
       <w:spacing w:after="0"/>
       <w:jc w:val="both"/>
     </w:pPr>
     <w:rPr>
       <w:rFonts w:ascii="Times New Roman" w:hAnsi="Times New Roman"/>
-      <w:sz w:val="22"/>
+      <w:sz w:val="20"/>
     </w:rPr>
   </w:style>
   <w:style w:type="character" w:default="1" w:styleId="a1">
@@ -1203,7 +1182,6 @@
     <w:rsid w:val="00BA2385"/>
     <w:rPr>
       <w:rFonts w:cs="Times New Roman"/>
-      <w:sz w:val="20"/>
       <w:lang w:val="ru-RU"/>
     </w:rPr>
   </w:style>
@@ -1364,7 +1342,6 @@
       <w:rFonts w:ascii="Arial" w:eastAsiaTheme="majorEastAsia" w:hAnsi="Arial" w:cstheme="majorBidi"/>
       <w:b/>
       <w:bCs/>
-      <w:sz w:val="20"/>
       <w:szCs w:val="28"/>
     </w:rPr>
   </w:style>
@@ -1576,7 +1553,6 @@
     </w:pPr>
     <w:rPr>
       <w:rFonts w:ascii="Courier New" w:hAnsi="Courier New"/>
-      <w:sz w:val="20"/>
     </w:rPr>
   </w:style>
   <w:style w:type="character" w:customStyle="1" w:styleId="KeywordTok">

</xml_diff>

<commit_message>
debugging: fixup page size & layout (in ref.docx)
Signed-off-by: Efimov Vasily <real@ispras.ru>
</commit_message>
<xml_diff>
--- a/docs/debugging/ref.docx
+++ b/docs/debugging/ref.docx
@@ -17,8 +17,8 @@
       <w:footerReference w:type="default" r:id="rId11"/>
       <w:headerReference w:type="first" r:id="rId12"/>
       <w:footerReference w:type="first" r:id="rId13"/>
-      <w:pgSz w:w="7920" w:h="12240" w:orient="landscape"/>
-      <w:pgMar w:top="567" w:right="851" w:bottom="851" w:left="794" w:header="720" w:footer="720" w:gutter="0"/>
+      <w:pgSz w:w="8392" w:h="11907" w:code="11"/>
+      <w:pgMar w:top="851" w:right="851" w:bottom="794" w:left="567" w:header="720" w:footer="720" w:gutter="0"/>
       <w:cols w:space="720"/>
       <w:docGrid w:linePitch="381"/>
     </w:sectPr>

</xml_diff>